<commit_message>
fixed small mistakes, pushed some old presentation stuff
</commit_message>
<xml_diff>
--- a/CDB - attribution table.docx
+++ b/CDB - attribution table.docx
@@ -119,17 +119,7 @@
           <w:color w:val="000000" w:themeColor="text1"/>
           <w:sz w:val="24"/>
         </w:rPr>
-        <w:t>______</w:t>
-      </w:r>
-      <w:bookmarkStart w:id="0" w:name="_GoBack"/>
-      <w:bookmarkEnd w:id="0"/>
-      <w:r>
-        <w:rPr>
-          <w:rStyle w:val="SubtitleChar"/>
-          <w:color w:val="000000" w:themeColor="text1"/>
-          <w:sz w:val="24"/>
-        </w:rPr>
-        <w:t>__________________________________________________</w:t>
+        <w:t>________________________________________________________</w:t>
       </w:r>
     </w:p>
     <w:p>
@@ -1474,21 +1464,8 @@
               </w:rPr>
               <w:t>resentation slides</w:t>
             </w:r>
-          </w:p>
-          <w:p>
-            <w:pPr>
-              <w:rPr>
-                <w:color w:val="000000" w:themeColor="text1"/>
-                <w:sz w:val="24"/>
-              </w:rPr>
-            </w:pPr>
-            <w:r>
-              <w:rPr>
-                <w:color w:val="000000" w:themeColor="text1"/>
-                <w:sz w:val="24"/>
-              </w:rPr>
-              <w:t>Testing</w:t>
-            </w:r>
+            <w:bookmarkStart w:id="0" w:name="_GoBack"/>
+            <w:bookmarkEnd w:id="0"/>
           </w:p>
           <w:p>
             <w:pPr>

</xml_diff>